<commit_message>
Centered and styled section containers
Needed to slightly alter background colour so that shadow would pop
</commit_message>
<xml_diff>
--- a/DOCUMENTATION.docx
+++ b/DOCUMENTATION.docx
@@ -1,6 +1,6 @@
 
 <file path=word/document.xml><?xml version="1.0" encoding="utf-8"?>
-<w:document xmlns:wpc="http://schemas.microsoft.com/office/word/2010/wordprocessingCanvas" xmlns:cx="http://schemas.microsoft.com/office/drawing/2014/chartex" xmlns:cx1="http://schemas.microsoft.com/office/drawing/2015/9/8/chartex" xmlns:cx2="http://schemas.microsoft.com/office/drawing/2015/10/21/chartex" xmlns:cx3="http://schemas.microsoft.com/office/drawing/2016/5/9/chartex" xmlns:cx4="http://schemas.microsoft.com/office/drawing/2016/5/10/chartex" xmlns:cx5="http://schemas.microsoft.com/office/drawing/2016/5/11/chartex" xmlns:cx6="http://schemas.microsoft.com/office/drawing/2016/5/12/chartex" xmlns:cx7="http://schemas.microsoft.com/office/drawing/2016/5/13/chartex" xmlns:cx8="http://schemas.microsoft.com/office/drawing/2016/5/14/chartex" xmlns:mc="http://schemas.openxmlformats.org/markup-compatibility/2006" xmlns:aink="http://schemas.microsoft.com/office/drawing/2016/ink" xmlns:am3d="http://schemas.microsoft.com/office/drawing/2017/model3d" xmlns:o="urn:schemas-microsoft-com:office:office" xmlns:oel="http://schemas.microsoft.com/office/2019/extlst" xmlns:r="http://schemas.openxmlformats.org/officeDocument/2006/relationships" xmlns:m="http://schemas.openxmlformats.org/officeDocument/2006/math" xmlns:v="urn:schemas-microsoft-com:vml" xmlns:wp14="http://schemas.microsoft.com/office/word/2010/wordprocessingDrawing" xmlns:wp="http://schemas.openxmlformats.org/drawingml/2006/wordprocessingDrawing" xmlns:w10="urn:schemas-microsoft-com:office:word" xmlns:w="http://schemas.openxmlformats.org/wordprocessingml/2006/main" xmlns:w14="http://schemas.microsoft.com/office/word/2010/wordml" xmlns:w15="http://schemas.microsoft.com/office/word/2012/wordml" xmlns:w16cex="http://schemas.microsoft.com/office/word/2018/wordml/cex" xmlns:w16cid="http://schemas.microsoft.com/office/word/2016/wordml/cid" xmlns:w16="http://schemas.microsoft.com/office/word/2018/wordml" xmlns:w16du="http://schemas.microsoft.com/office/word/2023/wordml/word16du" xmlns:w16sdtdh="http://schemas.microsoft.com/office/word/2020/wordml/sdtdatahash" xmlns:w16se="http://schemas.microsoft.com/office/word/2015/wordml/symex" xmlns:wpg="http://schemas.microsoft.com/office/word/2010/wordprocessingGroup" xmlns:wpi="http://schemas.microsoft.com/office/word/2010/wordprocessingInk" xmlns:wne="http://schemas.microsoft.com/office/word/2006/wordml" xmlns:wps="http://schemas.microsoft.com/office/word/2010/wordprocessingShape" mc:Ignorable="w14 w15 w16se w16cid w16 w16cex w16sdtdh w16du wp14">
+<w:document xmlns:wpc="http://schemas.microsoft.com/office/word/2010/wordprocessingCanvas" xmlns:cx="http://schemas.microsoft.com/office/drawing/2014/chartex" xmlns:cx1="http://schemas.microsoft.com/office/drawing/2015/9/8/chartex" xmlns:cx2="http://schemas.microsoft.com/office/drawing/2015/10/21/chartex" xmlns:cx3="http://schemas.microsoft.com/office/drawing/2016/5/9/chartex" xmlns:cx4="http://schemas.microsoft.com/office/drawing/2016/5/10/chartex" xmlns:cx5="http://schemas.microsoft.com/office/drawing/2016/5/11/chartex" xmlns:cx6="http://schemas.microsoft.com/office/drawing/2016/5/12/chartex" xmlns:cx7="http://schemas.microsoft.com/office/drawing/2016/5/13/chartex" xmlns:cx8="http://schemas.microsoft.com/office/drawing/2016/5/14/chartex" xmlns:mc="http://schemas.openxmlformats.org/markup-compatibility/2006" xmlns:aink="http://schemas.microsoft.com/office/drawing/2016/ink" xmlns:am3d="http://schemas.microsoft.com/office/drawing/2017/model3d" xmlns:o="urn:schemas-microsoft-com:office:office" xmlns:oel="http://schemas.microsoft.com/office/2019/extlst" xmlns:r="http://schemas.openxmlformats.org/officeDocument/2006/relationships" xmlns:m="http://schemas.openxmlformats.org/officeDocument/2006/math" xmlns:v="urn:schemas-microsoft-com:vml" xmlns:wp14="http://schemas.microsoft.com/office/word/2010/wordprocessingDrawing" xmlns:wp="http://schemas.openxmlformats.org/drawingml/2006/wordprocessingDrawing" xmlns:w10="urn:schemas-microsoft-com:office:word" xmlns:w="http://schemas.openxmlformats.org/wordprocessingml/2006/main" xmlns:w14="http://schemas.microsoft.com/office/word/2010/wordml" xmlns:w15="http://schemas.microsoft.com/office/word/2012/wordml" xmlns:w16cex="http://schemas.microsoft.com/office/word/2018/wordml/cex" xmlns:w16cid="http://schemas.microsoft.com/office/word/2016/wordml/cid" xmlns:w16="http://schemas.microsoft.com/office/word/2018/wordml" xmlns:w16du="http://schemas.microsoft.com/office/word/2023/wordml/word16du" xmlns:w16sdtdh="http://schemas.microsoft.com/office/word/2020/wordml/sdtdatahash" xmlns:w16sdtfl="http://schemas.microsoft.com/office/word/2024/wordml/sdtformatlock" xmlns:w16se="http://schemas.microsoft.com/office/word/2015/wordml/symex" xmlns:wpg="http://schemas.microsoft.com/office/word/2010/wordprocessingGroup" xmlns:wpi="http://schemas.microsoft.com/office/word/2010/wordprocessingInk" xmlns:wne="http://schemas.microsoft.com/office/word/2006/wordml" xmlns:wps="http://schemas.microsoft.com/office/word/2010/wordprocessingShape" mc:Ignorable="w14 w15 w16se w16cid w16 w16cex w16sdtdh w16sdtfl w16du wp14">
   <w:body>
     <w:p>
       <w:pPr>
@@ -43,25 +43,7 @@
           <w:i/>
           <w:iCs/>
         </w:rPr>
-        <w:t xml:space="preserve">Not every section in this document is required. This is just a template to help get you started. Feel free to add or remove </w:t>
-      </w:r>
-      <w:r>
-        <w:rPr>
-          <w:b/>
-          <w:bCs/>
-          <w:i/>
-          <w:iCs/>
-        </w:rPr>
-        <w:t>sections</w:t>
-      </w:r>
-      <w:r>
-        <w:rPr>
-          <w:b/>
-          <w:bCs/>
-          <w:i/>
-          <w:iCs/>
-        </w:rPr>
-        <w:t xml:space="preserve"> as you feel necessary.</w:t>
+        <w:t>Not every section in this document is required. This is just a template to help get you started. Feel free to add or remove sections as you feel necessary.</w:t>
       </w:r>
     </w:p>
     <w:p/>
@@ -165,14 +147,7 @@
           <w:i/>
           <w:iCs/>
         </w:rPr>
-        <w:t>Use this space to document and discuss any issues you faced while undertaking this challenge and how you solved them. We recommend doing this proactively as you experience and resolve the issues - make sure you don't forget! (Screenshots are helpful, though not required)</w:t>
-      </w:r>
-      <w:r>
-        <w:rPr>
-          <w:i/>
-          <w:iCs/>
-        </w:rPr>
-        <w:t>.</w:t>
+        <w:t>Use this space to document and discuss any issues you faced while undertaking this challenge and how you solved them. We recommend doing this proactively as you experience and resolve the issues - make sure you don't forget! (Screenshots are helpful, though not required).</w:t>
       </w:r>
     </w:p>
     <w:p/>
@@ -199,6 +174,68 @@
         <w:t>How did you feel about the challenge overall? Did some parts go better than others? Did you run out of time? If you were to do this again, and were given more time, what would you do differently?</w:t>
       </w:r>
     </w:p>
+    <w:p>
+      <w:pPr>
+        <w:pStyle w:val="Heading2"/>
+      </w:pPr>
+      <w:r>
+        <w:lastRenderedPageBreak/>
+        <w:t>Objective 4</w:t>
+      </w:r>
+    </w:p>
+    <w:p>
+      <w:r>
+        <w:drawing>
+          <wp:inline distT="0" distB="0" distL="0" distR="0" wp14:anchorId="4B6946FB" wp14:editId="5C246407">
+            <wp:extent cx="3737577" cy="1981835"/>
+            <wp:effectExtent l="0" t="0" r="0" b="0"/>
+            <wp:docPr id="576389337" name="Picture 1" descr="A screenshot of a medical form"/>
+            <wp:cNvGraphicFramePr>
+              <a:graphicFrameLocks xmlns:a="http://schemas.openxmlformats.org/drawingml/2006/main" noChangeAspect="1"/>
+            </wp:cNvGraphicFramePr>
+            <a:graphic xmlns:a="http://schemas.openxmlformats.org/drawingml/2006/main">
+              <a:graphicData uri="http://schemas.openxmlformats.org/drawingml/2006/picture">
+                <pic:pic xmlns:pic="http://schemas.openxmlformats.org/drawingml/2006/picture">
+                  <pic:nvPicPr>
+                    <pic:cNvPr id="576389337" name="Picture 1" descr="A screenshot of a medical form"/>
+                    <pic:cNvPicPr/>
+                  </pic:nvPicPr>
+                  <pic:blipFill>
+                    <a:blip r:embed="rId4"/>
+                    <a:stretch>
+                      <a:fillRect/>
+                    </a:stretch>
+                  </pic:blipFill>
+                  <pic:spPr>
+                    <a:xfrm>
+                      <a:off x="0" y="0"/>
+                      <a:ext cx="3745708" cy="1986147"/>
+                    </a:xfrm>
+                    <a:prstGeom prst="rect">
+                      <a:avLst/>
+                    </a:prstGeom>
+                  </pic:spPr>
+                </pic:pic>
+              </a:graphicData>
+            </a:graphic>
+          </wp:inline>
+        </w:drawing>
+      </w:r>
+    </w:p>
+    <w:p>
+      <w:r>
+        <w:t xml:space="preserve">First step was to get the sections stacked, centred and styled. Completely forgot about needing to first set a height and width </w:t>
+      </w:r>
+      <w:proofErr w:type="gramStart"/>
+      <w:r>
+        <w:t>in order to</w:t>
+      </w:r>
+      <w:proofErr w:type="gramEnd"/>
+      <w:r>
+        <w:t xml:space="preserve"> centre elements with margin: auto.</w:t>
+      </w:r>
+    </w:p>
+    <w:p/>
     <w:p/>
     <w:p/>
     <w:sectPr>
@@ -212,7 +249,7 @@
 </file>
 
 <file path=word/styles.xml><?xml version="1.0" encoding="utf-8"?>
-<w:styles xmlns:mc="http://schemas.openxmlformats.org/markup-compatibility/2006" xmlns:r="http://schemas.openxmlformats.org/officeDocument/2006/relationships" xmlns:w="http://schemas.openxmlformats.org/wordprocessingml/2006/main" xmlns:w14="http://schemas.microsoft.com/office/word/2010/wordml" xmlns:w15="http://schemas.microsoft.com/office/word/2012/wordml" xmlns:w16cex="http://schemas.microsoft.com/office/word/2018/wordml/cex" xmlns:w16cid="http://schemas.microsoft.com/office/word/2016/wordml/cid" xmlns:w16="http://schemas.microsoft.com/office/word/2018/wordml" xmlns:w16du="http://schemas.microsoft.com/office/word/2023/wordml/word16du" xmlns:w16sdtdh="http://schemas.microsoft.com/office/word/2020/wordml/sdtdatahash" xmlns:w16se="http://schemas.microsoft.com/office/word/2015/wordml/symex" mc:Ignorable="w14 w15 w16se w16cid w16 w16cex w16sdtdh w16du">
+<w:styles xmlns:mc="http://schemas.openxmlformats.org/markup-compatibility/2006" xmlns:r="http://schemas.openxmlformats.org/officeDocument/2006/relationships" xmlns:w="http://schemas.openxmlformats.org/wordprocessingml/2006/main" xmlns:w14="http://schemas.microsoft.com/office/word/2010/wordml" xmlns:w15="http://schemas.microsoft.com/office/word/2012/wordml" xmlns:w16cex="http://schemas.microsoft.com/office/word/2018/wordml/cex" xmlns:w16cid="http://schemas.microsoft.com/office/word/2016/wordml/cid" xmlns:w16="http://schemas.microsoft.com/office/word/2018/wordml" xmlns:w16du="http://schemas.microsoft.com/office/word/2023/wordml/word16du" xmlns:w16sdtdh="http://schemas.microsoft.com/office/word/2020/wordml/sdtdatahash" xmlns:w16sdtfl="http://schemas.microsoft.com/office/word/2024/wordml/sdtformatlock" xmlns:w16se="http://schemas.microsoft.com/office/word/2015/wordml/symex" mc:Ignorable="w14 w15 w16se w16cid w16 w16cex w16sdtdh w16sdtfl w16du">
   <w:docDefaults>
     <w:rPrDefault>
       <w:rPr>

</xml_diff>

<commit_message>
Correctly aligned list items
</commit_message>
<xml_diff>
--- a/DOCUMENTATION.docx
+++ b/DOCUMENTATION.docx
@@ -236,6 +236,50 @@
       </w:r>
     </w:p>
     <w:p/>
+    <w:p>
+      <w:r>
+        <w:drawing>
+          <wp:inline distT="0" distB="0" distL="0" distR="0" wp14:anchorId="0D65AE47" wp14:editId="662462CB">
+            <wp:extent cx="3810000" cy="2141806"/>
+            <wp:effectExtent l="0" t="0" r="0" b="0"/>
+            <wp:docPr id="1994942416" name="Picture 1" descr="A screenshot of a website&#10;&#10;AI-generated content may be incorrect."/>
+            <wp:cNvGraphicFramePr>
+              <a:graphicFrameLocks xmlns:a="http://schemas.openxmlformats.org/drawingml/2006/main" noChangeAspect="1"/>
+            </wp:cNvGraphicFramePr>
+            <a:graphic xmlns:a="http://schemas.openxmlformats.org/drawingml/2006/main">
+              <a:graphicData uri="http://schemas.openxmlformats.org/drawingml/2006/picture">
+                <pic:pic xmlns:pic="http://schemas.openxmlformats.org/drawingml/2006/picture">
+                  <pic:nvPicPr>
+                    <pic:cNvPr id="1994942416" name="Picture 1" descr="A screenshot of a website&#10;&#10;AI-generated content may be incorrect."/>
+                    <pic:cNvPicPr/>
+                  </pic:nvPicPr>
+                  <pic:blipFill>
+                    <a:blip r:embed="rId5"/>
+                    <a:stretch>
+                      <a:fillRect/>
+                    </a:stretch>
+                  </pic:blipFill>
+                  <pic:spPr>
+                    <a:xfrm>
+                      <a:off x="0" y="0"/>
+                      <a:ext cx="3817463" cy="2146001"/>
+                    </a:xfrm>
+                    <a:prstGeom prst="rect">
+                      <a:avLst/>
+                    </a:prstGeom>
+                  </pic:spPr>
+                </pic:pic>
+              </a:graphicData>
+            </a:graphic>
+          </wp:inline>
+        </w:drawing>
+      </w:r>
+    </w:p>
+    <w:p>
+      <w:r>
+        <w:t>Needed flex basis for each list item to align them correctly.</w:t>
+      </w:r>
+    </w:p>
     <w:p/>
     <w:p/>
     <w:sectPr>

</xml_diff>

<commit_message>
Forgot to save word doc
</commit_message>
<xml_diff>
--- a/DOCUMENTATION.docx
+++ b/DOCUMENTATION.docx
@@ -186,9 +186,9 @@
     <w:p>
       <w:r>
         <w:drawing>
-          <wp:inline distT="0" distB="0" distL="0" distR="0" wp14:anchorId="4B6946FB" wp14:editId="5C246407">
-            <wp:extent cx="3737577" cy="1981835"/>
-            <wp:effectExtent l="0" t="0" r="0" b="0"/>
+          <wp:inline distT="0" distB="0" distL="0" distR="0" wp14:anchorId="4B6946FB" wp14:editId="047AAD74">
+            <wp:extent cx="3267075" cy="1732353"/>
+            <wp:effectExtent l="0" t="0" r="0" b="1270"/>
             <wp:docPr id="576389337" name="Picture 1" descr="A screenshot of a medical form"/>
             <wp:cNvGraphicFramePr>
               <a:graphicFrameLocks xmlns:a="http://schemas.openxmlformats.org/drawingml/2006/main" noChangeAspect="1"/>
@@ -209,7 +209,7 @@
                   <pic:spPr>
                     <a:xfrm>
                       <a:off x="0" y="0"/>
-                      <a:ext cx="3745708" cy="1986147"/>
+                      <a:ext cx="3277376" cy="1737815"/>
                     </a:xfrm>
                     <a:prstGeom prst="rect">
                       <a:avLst/>
@@ -239,8 +239,8 @@
     <w:p>
       <w:r>
         <w:drawing>
-          <wp:inline distT="0" distB="0" distL="0" distR="0" wp14:anchorId="0D65AE47" wp14:editId="662462CB">
-            <wp:extent cx="3810000" cy="2141806"/>
+          <wp:inline distT="0" distB="0" distL="0" distR="0" wp14:anchorId="0D65AE47" wp14:editId="76BABA55">
+            <wp:extent cx="3219450" cy="1809826"/>
             <wp:effectExtent l="0" t="0" r="0" b="0"/>
             <wp:docPr id="1994942416" name="Picture 1" descr="A screenshot of a website&#10;&#10;AI-generated content may be incorrect."/>
             <wp:cNvGraphicFramePr>
@@ -262,7 +262,7 @@
                   <pic:spPr>
                     <a:xfrm>
                       <a:off x="0" y="0"/>
-                      <a:ext cx="3817463" cy="2146001"/>
+                      <a:ext cx="3231107" cy="1816379"/>
                     </a:xfrm>
                     <a:prstGeom prst="rect">
                       <a:avLst/>
@@ -281,6 +281,66 @@
       </w:r>
     </w:p>
     <w:p/>
+    <w:p>
+      <w:r>
+        <w:drawing>
+          <wp:inline distT="0" distB="0" distL="0" distR="0" wp14:anchorId="4955938C" wp14:editId="6757E687">
+            <wp:extent cx="3125747" cy="1965627"/>
+            <wp:effectExtent l="0" t="0" r="0" b="0"/>
+            <wp:docPr id="1908101187" name="Picture 1" descr="A screenshot of a medical list&#10;&#10;AI-generated content may be incorrect."/>
+            <wp:cNvGraphicFramePr>
+              <a:graphicFrameLocks xmlns:a="http://schemas.openxmlformats.org/drawingml/2006/main" noChangeAspect="1"/>
+            </wp:cNvGraphicFramePr>
+            <a:graphic xmlns:a="http://schemas.openxmlformats.org/drawingml/2006/main">
+              <a:graphicData uri="http://schemas.openxmlformats.org/drawingml/2006/picture">
+                <pic:pic xmlns:pic="http://schemas.openxmlformats.org/drawingml/2006/picture">
+                  <pic:nvPicPr>
+                    <pic:cNvPr id="1908101187" name="Picture 1" descr="A screenshot of a medical list&#10;&#10;AI-generated content may be incorrect."/>
+                    <pic:cNvPicPr/>
+                  </pic:nvPicPr>
+                  <pic:blipFill>
+                    <a:blip r:embed="rId6"/>
+                    <a:stretch>
+                      <a:fillRect/>
+                    </a:stretch>
+                  </pic:blipFill>
+                  <pic:spPr>
+                    <a:xfrm>
+                      <a:off x="0" y="0"/>
+                      <a:ext cx="3131837" cy="1969457"/>
+                    </a:xfrm>
+                    <a:prstGeom prst="rect">
+                      <a:avLst/>
+                    </a:prstGeom>
+                  </pic:spPr>
+                </pic:pic>
+              </a:graphicData>
+            </a:graphic>
+          </wp:inline>
+        </w:drawing>
+      </w:r>
+    </w:p>
+    <w:p>
+      <w:r>
+        <w:t xml:space="preserve">Not quite sure how to fix this but it’s probably due to the flex basis line using </w:t>
+      </w:r>
+      <w:proofErr w:type="spellStart"/>
+      <w:r>
+        <w:t>px</w:t>
+      </w:r>
+      <w:proofErr w:type="spellEnd"/>
+      <w:r>
+        <w:t xml:space="preserve"> instead of % or </w:t>
+      </w:r>
+      <w:proofErr w:type="spellStart"/>
+      <w:r>
+        <w:t>em</w:t>
+      </w:r>
+      <w:proofErr w:type="spellEnd"/>
+      <w:r>
+        <w:t xml:space="preserve">. Will need to look at this another time because those options don’t work as well. </w:t>
+      </w:r>
+    </w:p>
     <w:p/>
     <w:sectPr>
       <w:pgSz w:w="11906" w:h="16838"/>

</xml_diff>